<commit_message>
Some changes on main page
</commit_message>
<xml_diff>
--- a/ТЗ.docx
+++ b/ТЗ.docx
@@ -2079,11 +2079,6 @@
     </w:p>
     <w:p/>
     <w:p>
-      <w:pPr>
-        <w:rPr>
-          <w:lang w:val="en-US"/>
-        </w:rPr>
-      </w:pPr>
       <w:r>
         <w:rPr>
           <w:lang w:val="en-US"/>
@@ -2159,9 +2154,6 @@
       </w:r>
       <w:proofErr w:type="spellEnd"/>
       <w:r>
-        <w:rPr>
-          <w:lang w:val="en-US"/>
-        </w:rPr>
         <w:t>).</w:t>
       </w:r>
     </w:p>
@@ -2636,7 +2628,51 @@
     </w:p>
     <w:p>
       <w:r>
-        <w:t>Данные таблицы, когда перестают влезать, отображаются в транспонированном виде:</w:t>
+        <w:rPr>
+          <w:b/>
+          <w:color w:val="ED7D31" w:themeColor="accent2"/>
+        </w:rPr>
+        <w:t>Добавление</w:t>
+      </w:r>
+      <w:r>
+        <w:t xml:space="preserve">: Будет ещё 2 дополнительных фильтра (по образу и подобию имеющихся «Бренд» и «Артикул»): «№ заказа» и «Клиентский № заказа» - по сути ещё 2 </w:t>
+      </w:r>
+      <w:proofErr w:type="spellStart"/>
+      <w:r>
+        <w:t>инпута</w:t>
+      </w:r>
+      <w:proofErr w:type="spellEnd"/>
+      <w:r>
+        <w:t xml:space="preserve"> – текущие можно сделать изначально уже. Также </w:t>
+      </w:r>
+      <w:proofErr w:type="spellStart"/>
+      <w:r>
+        <w:t>выпадашка</w:t>
+      </w:r>
+      <w:proofErr w:type="spellEnd"/>
+      <w:r>
+        <w:t xml:space="preserve"> «-- выберите статус</w:t>
+      </w:r>
+      <w:bookmarkStart w:id="0" w:name="_GoBack"/>
+      <w:bookmarkEnd w:id="0"/>
+      <w:r>
+        <w:t xml:space="preserve"> --» приобретёт возможность множественного выбора – пока не знаю точно какой </w:t>
+      </w:r>
+      <w:proofErr w:type="spellStart"/>
+      <w:r>
+        <w:t>контрол</w:t>
+      </w:r>
+      <w:proofErr w:type="spellEnd"/>
+      <w:r>
+        <w:t xml:space="preserve"> буду использовать видимо придётся </w:t>
+      </w:r>
+      <w:proofErr w:type="spellStart"/>
+      <w:r>
+        <w:t>достилить</w:t>
+      </w:r>
+      <w:proofErr w:type="spellEnd"/>
+      <w:r>
+        <w:t xml:space="preserve"> позже. Ориентировочно будет выглядеть как-то так:</w:t>
       </w:r>
     </w:p>
     <w:p>
@@ -2645,12 +2681,11 @@
           <w:noProof/>
           <w:lang w:eastAsia="ru-RU"/>
         </w:rPr>
-        <w:lastRenderedPageBreak/>
         <w:drawing>
-          <wp:inline distT="0" distB="0" distL="0" distR="0" wp14:anchorId="33B5FB81" wp14:editId="269E9F37">
-            <wp:extent cx="5940425" cy="4078605"/>
-            <wp:effectExtent l="0" t="0" r="3175" b="0"/>
-            <wp:docPr id="37" name="Рисунок 37"/>
+          <wp:inline distT="0" distB="0" distL="0" distR="0" wp14:anchorId="3E0359D3" wp14:editId="053CE74C">
+            <wp:extent cx="2562225" cy="1800225"/>
+            <wp:effectExtent l="0" t="0" r="9525" b="9525"/>
+            <wp:docPr id="41" name="Рисунок 41"/>
             <wp:cNvGraphicFramePr>
               <a:graphicFrameLocks xmlns:a="http://schemas.openxmlformats.org/drawingml/2006/main" noChangeAspect="1"/>
             </wp:cNvGraphicFramePr>
@@ -2670,7 +2705,7 @@
                   <pic:spPr>
                     <a:xfrm>
                       <a:off x="0" y="0"/>
-                      <a:ext cx="5940425" cy="4078605"/>
+                      <a:ext cx="2562225" cy="1800225"/>
                     </a:xfrm>
                     <a:prstGeom prst="rect">
                       <a:avLst/>
@@ -2683,22 +2718,19 @@
         </w:drawing>
       </w:r>
     </w:p>
-    <w:p>
-      <w:r>
-        <w:t>Ниже таблицы с данными блок пейджинга и «отображать по»:</w:t>
-      </w:r>
-    </w:p>
+    <w:p/>
     <w:p>
       <w:r>
         <w:rPr>
           <w:noProof/>
           <w:lang w:eastAsia="ru-RU"/>
         </w:rPr>
+        <w:lastRenderedPageBreak/>
         <w:drawing>
-          <wp:inline distT="0" distB="0" distL="0" distR="0" wp14:anchorId="74965D42" wp14:editId="71CE3E6B">
-            <wp:extent cx="5940425" cy="480695"/>
-            <wp:effectExtent l="0" t="0" r="3175" b="0"/>
-            <wp:docPr id="2" name="Рисунок 2"/>
+          <wp:inline distT="0" distB="0" distL="0" distR="0" wp14:anchorId="6951C710" wp14:editId="1C2348C4">
+            <wp:extent cx="2438400" cy="3876675"/>
+            <wp:effectExtent l="0" t="0" r="0" b="9525"/>
+            <wp:docPr id="42" name="Рисунок 42"/>
             <wp:cNvGraphicFramePr>
               <a:graphicFrameLocks xmlns:a="http://schemas.openxmlformats.org/drawingml/2006/main" noChangeAspect="1"/>
             </wp:cNvGraphicFramePr>
@@ -2718,7 +2750,7 @@
                   <pic:spPr>
                     <a:xfrm>
                       <a:off x="0" y="0"/>
-                      <a:ext cx="5940425" cy="480695"/>
+                      <a:ext cx="2438400" cy="3876675"/>
                     </a:xfrm>
                     <a:prstGeom prst="rect">
                       <a:avLst/>
@@ -2731,183 +2763,25 @@
         </w:drawing>
       </w:r>
     </w:p>
+    <w:p>
+      <w:pPr>
+        <w:rPr>
+          <w:b/>
+          <w:color w:val="ED7D31" w:themeColor="accent2"/>
+        </w:rPr>
+      </w:pPr>
+      <w:r>
+        <w:rPr>
+          <w:b/>
+          <w:color w:val="ED7D31" w:themeColor="accent2"/>
+        </w:rPr>
+        <w:t>----------------------------------------------------------------------------------------------------------------------------------------</w:t>
+      </w:r>
+    </w:p>
     <w:p/>
     <w:p>
-      <w:pPr>
-        <w:pStyle w:val="2"/>
-      </w:pPr>
-      <w:r>
-        <w:t>Страница «Настройки»</w:t>
-      </w:r>
-    </w:p>
-    <w:p/>
-    <w:p>
-      <w:pPr>
-        <w:rPr>
-          <w:lang w:val="en-US"/>
-        </w:rPr>
-      </w:pPr>
-      <w:r>
-        <w:t xml:space="preserve">2 вкладки: </w:t>
-      </w:r>
-      <w:r>
-        <w:t xml:space="preserve">в </w:t>
-      </w:r>
-      <w:proofErr w:type="spellStart"/>
-      <w:r>
-        <w:t>выпадашке</w:t>
-      </w:r>
-      <w:proofErr w:type="spellEnd"/>
-      <w:r>
-        <w:t xml:space="preserve"> при выборе «Раз в сутки» появляется вторая </w:t>
-      </w:r>
-      <w:proofErr w:type="spellStart"/>
-      <w:r>
-        <w:t>выпадашка</w:t>
-      </w:r>
-      <w:proofErr w:type="spellEnd"/>
-      <w:r>
-        <w:t xml:space="preserve"> (их хорошо бы </w:t>
-      </w:r>
-      <w:proofErr w:type="spellStart"/>
-      <w:r>
-        <w:t>застилить</w:t>
-      </w:r>
-      <w:proofErr w:type="spellEnd"/>
-      <w:r>
-        <w:t xml:space="preserve"> как писал выше</w:t>
-      </w:r>
-      <w:r>
-        <w:t xml:space="preserve"> это же касается и кнопок</w:t>
-      </w:r>
-      <w:r>
-        <w:t>).</w:t>
-      </w:r>
-    </w:p>
-    <w:p>
-      <w:pPr>
-        <w:rPr>
-          <w:lang w:val="en-US"/>
-        </w:rPr>
-      </w:pPr>
-    </w:p>
-    <w:p>
-      <w:pPr>
-        <w:pStyle w:val="2"/>
-      </w:pPr>
-      <w:r>
-        <w:t>Страница «Загрузка в корзину»</w:t>
-      </w:r>
-    </w:p>
-    <w:p/>
-    <w:p>
-      <w:pPr>
-        <w:rPr>
-          <w:lang w:val="en-US"/>
-        </w:rPr>
-      </w:pPr>
-      <w:r>
-        <w:t xml:space="preserve">Во многом схожая </w:t>
-      </w:r>
-      <w:proofErr w:type="gramStart"/>
-      <w:r>
-        <w:t>со странице</w:t>
-      </w:r>
-      <w:proofErr w:type="gramEnd"/>
-      <w:r>
-        <w:t xml:space="preserve"> «</w:t>
-      </w:r>
-      <w:proofErr w:type="spellStart"/>
-      <w:r>
-        <w:t>Проценка</w:t>
-      </w:r>
-      <w:proofErr w:type="spellEnd"/>
-      <w:r>
-        <w:t xml:space="preserve">». Также нужно </w:t>
-      </w:r>
-      <w:proofErr w:type="spellStart"/>
-      <w:r>
-        <w:t>застилить</w:t>
-      </w:r>
-      <w:proofErr w:type="spellEnd"/>
-      <w:r>
-        <w:t xml:space="preserve"> </w:t>
-      </w:r>
-      <w:r>
-        <w:rPr>
-          <w:lang w:val="en-US"/>
-        </w:rPr>
-        <w:t>input</w:t>
-      </w:r>
-      <w:r>
-        <w:t xml:space="preserve"> </w:t>
-      </w:r>
-      <w:r>
-        <w:rPr>
-          <w:lang w:val="en-US"/>
-        </w:rPr>
-        <w:t>type</w:t>
-      </w:r>
-      <w:r>
-        <w:t>=</w:t>
-      </w:r>
-      <w:r>
-        <w:rPr>
-          <w:lang w:val="en-US"/>
-        </w:rPr>
-        <w:t>file</w:t>
-      </w:r>
-      <w:r>
-        <w:t xml:space="preserve">, </w:t>
-      </w:r>
-      <w:r>
-        <w:t>кнопку. Маркированный список (</w:t>
-      </w:r>
-      <w:proofErr w:type="spellStart"/>
-      <w:r>
-        <w:rPr>
-          <w:lang w:val="en-US"/>
-        </w:rPr>
-        <w:t>ol</w:t>
-      </w:r>
-      <w:proofErr w:type="spellEnd"/>
-      <w:r>
-        <w:t>)</w:t>
-      </w:r>
-      <w:r>
-        <w:rPr>
-          <w:lang w:val="en-US"/>
-        </w:rPr>
-        <w:t>.</w:t>
-      </w:r>
-    </w:p>
-    <w:p>
-      <w:pPr>
-        <w:rPr>
-          <w:lang w:val="en-US"/>
-        </w:rPr>
-      </w:pPr>
-    </w:p>
-    <w:p>
-      <w:pPr>
-        <w:pStyle w:val="2"/>
-      </w:pPr>
-      <w:r>
-        <w:t>Страница «Корзина»</w:t>
-      </w:r>
-    </w:p>
-    <w:p/>
-    <w:p>
-      <w:r>
-        <w:t xml:space="preserve">Сверху область общих </w:t>
-      </w:r>
-      <w:proofErr w:type="spellStart"/>
-      <w:r>
-        <w:t>валидационных</w:t>
-      </w:r>
-      <w:proofErr w:type="spellEnd"/>
-      <w:r>
-        <w:t xml:space="preserve"> сообщений:</w:t>
+      <w:r>
+        <w:t>Данные таблицы, когда перестают влезать, отображаются в транспонированном виде:</w:t>
       </w:r>
     </w:p>
     <w:p>
@@ -2916,12 +2790,11 @@
           <w:noProof/>
           <w:lang w:eastAsia="ru-RU"/>
         </w:rPr>
-        <w:lastRenderedPageBreak/>
         <w:drawing>
-          <wp:inline distT="0" distB="0" distL="0" distR="0" wp14:anchorId="17969475" wp14:editId="146223BF">
-            <wp:extent cx="5940425" cy="1216660"/>
-            <wp:effectExtent l="0" t="0" r="3175" b="2540"/>
-            <wp:docPr id="3" name="Рисунок 3"/>
+          <wp:inline distT="0" distB="0" distL="0" distR="0" wp14:anchorId="33B5FB81" wp14:editId="269E9F37">
+            <wp:extent cx="5940425" cy="4078605"/>
+            <wp:effectExtent l="0" t="0" r="3175" b="0"/>
+            <wp:docPr id="37" name="Рисунок 37"/>
             <wp:cNvGraphicFramePr>
               <a:graphicFrameLocks xmlns:a="http://schemas.openxmlformats.org/drawingml/2006/main" noChangeAspect="1"/>
             </wp:cNvGraphicFramePr>
@@ -2941,7 +2814,7 @@
                   <pic:spPr>
                     <a:xfrm>
                       <a:off x="0" y="0"/>
-                      <a:ext cx="5940425" cy="1216660"/>
+                      <a:ext cx="5940425" cy="4078605"/>
                     </a:xfrm>
                     <a:prstGeom prst="rect">
                       <a:avLst/>
@@ -2956,65 +2829,21 @@
     </w:p>
     <w:p>
       <w:r>
-        <w:t xml:space="preserve">Затем таблица с данными и </w:t>
-      </w:r>
-      <w:proofErr w:type="spellStart"/>
-      <w:r>
-        <w:t>выпадашка</w:t>
-      </w:r>
-      <w:proofErr w:type="spellEnd"/>
-      <w:r>
-        <w:t xml:space="preserve"> с сортировкой (</w:t>
-      </w:r>
-      <w:proofErr w:type="spellStart"/>
-      <w:r>
-        <w:t>выпдашку</w:t>
-      </w:r>
-      <w:proofErr w:type="spellEnd"/>
-      <w:r>
-        <w:t xml:space="preserve"> нужно </w:t>
-      </w:r>
-      <w:proofErr w:type="spellStart"/>
-      <w:r>
-        <w:t>перестилить</w:t>
-      </w:r>
-      <w:proofErr w:type="spellEnd"/>
-      <w:r>
-        <w:t xml:space="preserve"> как было описано выше). В таблице с данными предусмотреть также вывод </w:t>
-      </w:r>
-      <w:proofErr w:type="spellStart"/>
-      <w:r>
-        <w:t>валидацинных</w:t>
-      </w:r>
-      <w:proofErr w:type="spellEnd"/>
-      <w:r>
-        <w:t xml:space="preserve"> сообщений, выровнять элементы по высоте предусмотреть </w:t>
-      </w:r>
-      <w:proofErr w:type="spellStart"/>
-      <w:r>
-        <w:t>респонсивность</w:t>
-      </w:r>
-      <w:proofErr w:type="spellEnd"/>
-      <w:r>
-        <w:t xml:space="preserve"> (сейчас всё начинает «плыть» при изменении размера экрана):</w:t>
-      </w:r>
-    </w:p>
-    <w:p>
-      <w:pPr>
-        <w:rPr>
-          <w:lang w:val="en-US"/>
-        </w:rPr>
-      </w:pPr>
+        <w:t>Ниже таблицы с данными блок пейджинга и «отображать по»:</w:t>
+      </w:r>
+    </w:p>
+    <w:p>
       <w:r>
         <w:rPr>
           <w:noProof/>
           <w:lang w:eastAsia="ru-RU"/>
         </w:rPr>
+        <w:lastRenderedPageBreak/>
         <w:drawing>
-          <wp:inline distT="0" distB="0" distL="0" distR="0" wp14:anchorId="0DBD08C6" wp14:editId="04D00514">
-            <wp:extent cx="5940425" cy="2209165"/>
-            <wp:effectExtent l="0" t="0" r="3175" b="635"/>
-            <wp:docPr id="24" name="Рисунок 24"/>
+          <wp:inline distT="0" distB="0" distL="0" distR="0" wp14:anchorId="74965D42" wp14:editId="71CE3E6B">
+            <wp:extent cx="5940425" cy="480695"/>
+            <wp:effectExtent l="0" t="0" r="3175" b="0"/>
+            <wp:docPr id="2" name="Рисунок 2"/>
             <wp:cNvGraphicFramePr>
               <a:graphicFrameLocks xmlns:a="http://schemas.openxmlformats.org/drawingml/2006/main" noChangeAspect="1"/>
             </wp:cNvGraphicFramePr>
@@ -3034,7 +2863,7 @@
                   <pic:spPr>
                     <a:xfrm>
                       <a:off x="0" y="0"/>
-                      <a:ext cx="5940425" cy="2209165"/>
+                      <a:ext cx="5940425" cy="480695"/>
                     </a:xfrm>
                     <a:prstGeom prst="rect">
                       <a:avLst/>
@@ -3047,9 +2876,158 @@
         </w:drawing>
       </w:r>
     </w:p>
-    <w:p>
-      <w:r>
-        <w:t>Под таблицей с данными расположен итоговый блок и кнопка «Оформить заказ»:</w:t>
+    <w:p/>
+    <w:p>
+      <w:pPr>
+        <w:pStyle w:val="2"/>
+      </w:pPr>
+      <w:r>
+        <w:t>Страница «Настройки»</w:t>
+      </w:r>
+    </w:p>
+    <w:p/>
+    <w:p>
+      <w:r>
+        <w:t xml:space="preserve">2 вкладки: </w:t>
+      </w:r>
+      <w:r>
+        <w:t xml:space="preserve">в </w:t>
+      </w:r>
+      <w:proofErr w:type="spellStart"/>
+      <w:r>
+        <w:t>выпадашке</w:t>
+      </w:r>
+      <w:proofErr w:type="spellEnd"/>
+      <w:r>
+        <w:t xml:space="preserve"> при выборе «Раз в сутки» появляется вторая </w:t>
+      </w:r>
+      <w:proofErr w:type="spellStart"/>
+      <w:r>
+        <w:t>выпадашка</w:t>
+      </w:r>
+      <w:proofErr w:type="spellEnd"/>
+      <w:r>
+        <w:t xml:space="preserve"> (их хорошо бы </w:t>
+      </w:r>
+      <w:proofErr w:type="spellStart"/>
+      <w:r>
+        <w:t>застилить</w:t>
+      </w:r>
+      <w:proofErr w:type="spellEnd"/>
+      <w:r>
+        <w:t xml:space="preserve"> как писал выше</w:t>
+      </w:r>
+      <w:r>
+        <w:t xml:space="preserve"> это же касается и кнопок</w:t>
+      </w:r>
+      <w:r>
+        <w:t>).</w:t>
+      </w:r>
+    </w:p>
+    <w:p/>
+    <w:p>
+      <w:pPr>
+        <w:pStyle w:val="2"/>
+      </w:pPr>
+      <w:r>
+        <w:t>Страница «Загрузка в корзину»</w:t>
+      </w:r>
+    </w:p>
+    <w:p/>
+    <w:p>
+      <w:r>
+        <w:t xml:space="preserve">Во многом схожая </w:t>
+      </w:r>
+      <w:proofErr w:type="gramStart"/>
+      <w:r>
+        <w:t>со странице</w:t>
+      </w:r>
+      <w:proofErr w:type="gramEnd"/>
+      <w:r>
+        <w:t xml:space="preserve"> «</w:t>
+      </w:r>
+      <w:proofErr w:type="spellStart"/>
+      <w:r>
+        <w:t>Проценка</w:t>
+      </w:r>
+      <w:proofErr w:type="spellEnd"/>
+      <w:r>
+        <w:t xml:space="preserve">». Также нужно </w:t>
+      </w:r>
+      <w:proofErr w:type="spellStart"/>
+      <w:r>
+        <w:t>застилить</w:t>
+      </w:r>
+      <w:proofErr w:type="spellEnd"/>
+      <w:r>
+        <w:t xml:space="preserve"> </w:t>
+      </w:r>
+      <w:r>
+        <w:rPr>
+          <w:lang w:val="en-US"/>
+        </w:rPr>
+        <w:t>input</w:t>
+      </w:r>
+      <w:r>
+        <w:t xml:space="preserve"> </w:t>
+      </w:r>
+      <w:r>
+        <w:rPr>
+          <w:lang w:val="en-US"/>
+        </w:rPr>
+        <w:t>type</w:t>
+      </w:r>
+      <w:r>
+        <w:t>=</w:t>
+      </w:r>
+      <w:r>
+        <w:rPr>
+          <w:lang w:val="en-US"/>
+        </w:rPr>
+        <w:t>file</w:t>
+      </w:r>
+      <w:r>
+        <w:t xml:space="preserve">, </w:t>
+      </w:r>
+      <w:r>
+        <w:t>кнопку. Маркированный список (</w:t>
+      </w:r>
+      <w:proofErr w:type="spellStart"/>
+      <w:r>
+        <w:rPr>
+          <w:lang w:val="en-US"/>
+        </w:rPr>
+        <w:t>ol</w:t>
+      </w:r>
+      <w:proofErr w:type="spellEnd"/>
+      <w:r>
+        <w:t>)</w:t>
+      </w:r>
+      <w:r>
+        <w:t>.</w:t>
+      </w:r>
+    </w:p>
+    <w:p/>
+    <w:p>
+      <w:pPr>
+        <w:pStyle w:val="2"/>
+      </w:pPr>
+      <w:r>
+        <w:t>Страница «Корзина»</w:t>
+      </w:r>
+    </w:p>
+    <w:p/>
+    <w:p>
+      <w:r>
+        <w:t xml:space="preserve">Сверху область общих </w:t>
+      </w:r>
+      <w:proofErr w:type="spellStart"/>
+      <w:r>
+        <w:t>валидационных</w:t>
+      </w:r>
+      <w:proofErr w:type="spellEnd"/>
+      <w:r>
+        <w:t xml:space="preserve"> сообщений:</w:t>
       </w:r>
     </w:p>
     <w:p>
@@ -3059,10 +3037,10 @@
           <w:lang w:eastAsia="ru-RU"/>
         </w:rPr>
         <w:drawing>
-          <wp:inline distT="0" distB="0" distL="0" distR="0" wp14:anchorId="37FFA052" wp14:editId="404F7B25">
-            <wp:extent cx="4276725" cy="1704975"/>
-            <wp:effectExtent l="0" t="0" r="9525" b="9525"/>
-            <wp:docPr id="39" name="Рисунок 39"/>
+          <wp:inline distT="0" distB="0" distL="0" distR="0" wp14:anchorId="17969475" wp14:editId="146223BF">
+            <wp:extent cx="5940425" cy="1216660"/>
+            <wp:effectExtent l="0" t="0" r="3175" b="2540"/>
+            <wp:docPr id="3" name="Рисунок 3"/>
             <wp:cNvGraphicFramePr>
               <a:graphicFrameLocks xmlns:a="http://schemas.openxmlformats.org/drawingml/2006/main" noChangeAspect="1"/>
             </wp:cNvGraphicFramePr>
@@ -3082,7 +3060,7 @@
                   <pic:spPr>
                     <a:xfrm>
                       <a:off x="0" y="0"/>
-                      <a:ext cx="4276725" cy="1704975"/>
+                      <a:ext cx="5940425" cy="1216660"/>
                     </a:xfrm>
                     <a:prstGeom prst="rect">
                       <a:avLst/>
@@ -3097,34 +3075,65 @@
     </w:p>
     <w:p>
       <w:r>
-        <w:t xml:space="preserve">Когда позиций в </w:t>
-      </w:r>
-      <w:proofErr w:type="gramStart"/>
-      <w:r>
-        <w:t xml:space="preserve">корзине </w:t>
-      </w:r>
-      <w:r>
-        <w:t>&gt;</w:t>
-      </w:r>
-      <w:proofErr w:type="gramEnd"/>
-      <w:r>
-        <w:t xml:space="preserve"> 500, </w:t>
-      </w:r>
-      <w:r>
-        <w:t>то она отображается в упрощённом виде в виде таблицы-отчёта:</w:t>
-      </w:r>
-    </w:p>
-    <w:p>
+        <w:t xml:space="preserve">Затем таблица с данными и </w:t>
+      </w:r>
+      <w:proofErr w:type="spellStart"/>
+      <w:r>
+        <w:t>выпадашка</w:t>
+      </w:r>
+      <w:proofErr w:type="spellEnd"/>
+      <w:r>
+        <w:t xml:space="preserve"> с сортировкой (</w:t>
+      </w:r>
+      <w:proofErr w:type="spellStart"/>
+      <w:r>
+        <w:t>выпдашку</w:t>
+      </w:r>
+      <w:proofErr w:type="spellEnd"/>
+      <w:r>
+        <w:t xml:space="preserve"> нужно </w:t>
+      </w:r>
+      <w:proofErr w:type="spellStart"/>
+      <w:r>
+        <w:t>перестилить</w:t>
+      </w:r>
+      <w:proofErr w:type="spellEnd"/>
+      <w:r>
+        <w:t xml:space="preserve"> как было описано выше). В таблице с данными предусмотреть также вывод </w:t>
+      </w:r>
+      <w:proofErr w:type="spellStart"/>
+      <w:r>
+        <w:t>валидацинных</w:t>
+      </w:r>
+      <w:proofErr w:type="spellEnd"/>
+      <w:r>
+        <w:t xml:space="preserve"> сообщений, выровнять элементы по высоте предусмотреть </w:t>
+      </w:r>
+      <w:proofErr w:type="spellStart"/>
+      <w:r>
+        <w:t>респонсивность</w:t>
+      </w:r>
+      <w:proofErr w:type="spellEnd"/>
+      <w:r>
+        <w:t xml:space="preserve"> (сейчас всё начинает «плыть» при изменении размера экрана):</w:t>
+      </w:r>
+    </w:p>
+    <w:p>
+      <w:pPr>
+        <w:rPr>
+          <w:lang w:val="en-US"/>
+        </w:rPr>
+      </w:pPr>
       <w:r>
         <w:rPr>
           <w:noProof/>
           <w:lang w:eastAsia="ru-RU"/>
         </w:rPr>
         <w:drawing>
-          <wp:inline distT="0" distB="0" distL="0" distR="0" wp14:anchorId="51CBB195" wp14:editId="4903BACB">
-            <wp:extent cx="5940425" cy="1420495"/>
-            <wp:effectExtent l="0" t="0" r="3175" b="8255"/>
-            <wp:docPr id="40" name="Рисунок 40"/>
+          <wp:inline distT="0" distB="0" distL="0" distR="0" wp14:anchorId="0DBD08C6" wp14:editId="04D00514">
+            <wp:extent cx="5940425" cy="2209165"/>
+            <wp:effectExtent l="0" t="0" r="3175" b="635"/>
+            <wp:docPr id="24" name="Рисунок 24"/>
             <wp:cNvGraphicFramePr>
               <a:graphicFrameLocks xmlns:a="http://schemas.openxmlformats.org/drawingml/2006/main" noChangeAspect="1"/>
             </wp:cNvGraphicFramePr>
@@ -3144,6 +3153,117 @@
                   <pic:spPr>
                     <a:xfrm>
                       <a:off x="0" y="0"/>
+                      <a:ext cx="5940425" cy="2209165"/>
+                    </a:xfrm>
+                    <a:prstGeom prst="rect">
+                      <a:avLst/>
+                    </a:prstGeom>
+                  </pic:spPr>
+                </pic:pic>
+              </a:graphicData>
+            </a:graphic>
+          </wp:inline>
+        </w:drawing>
+      </w:r>
+    </w:p>
+    <w:p>
+      <w:r>
+        <w:t>Под таблицей с данными расположен итоговый блок и кнопка «Оформить заказ»:</w:t>
+      </w:r>
+    </w:p>
+    <w:p>
+      <w:r>
+        <w:rPr>
+          <w:noProof/>
+          <w:lang w:eastAsia="ru-RU"/>
+        </w:rPr>
+        <w:lastRenderedPageBreak/>
+        <w:drawing>
+          <wp:inline distT="0" distB="0" distL="0" distR="0" wp14:anchorId="37FFA052" wp14:editId="404F7B25">
+            <wp:extent cx="4276725" cy="1704975"/>
+            <wp:effectExtent l="0" t="0" r="9525" b="9525"/>
+            <wp:docPr id="39" name="Рисунок 39"/>
+            <wp:cNvGraphicFramePr>
+              <a:graphicFrameLocks xmlns:a="http://schemas.openxmlformats.org/drawingml/2006/main" noChangeAspect="1"/>
+            </wp:cNvGraphicFramePr>
+            <a:graphic xmlns:a="http://schemas.openxmlformats.org/drawingml/2006/main">
+              <a:graphicData uri="http://schemas.openxmlformats.org/drawingml/2006/picture">
+                <pic:pic xmlns:pic="http://schemas.openxmlformats.org/drawingml/2006/picture">
+                  <pic:nvPicPr>
+                    <pic:cNvPr id="1" name=""/>
+                    <pic:cNvPicPr/>
+                  </pic:nvPicPr>
+                  <pic:blipFill>
+                    <a:blip r:embed="rId47"/>
+                    <a:stretch>
+                      <a:fillRect/>
+                    </a:stretch>
+                  </pic:blipFill>
+                  <pic:spPr>
+                    <a:xfrm>
+                      <a:off x="0" y="0"/>
+                      <a:ext cx="4276725" cy="1704975"/>
+                    </a:xfrm>
+                    <a:prstGeom prst="rect">
+                      <a:avLst/>
+                    </a:prstGeom>
+                  </pic:spPr>
+                </pic:pic>
+              </a:graphicData>
+            </a:graphic>
+          </wp:inline>
+        </w:drawing>
+      </w:r>
+    </w:p>
+    <w:p>
+      <w:r>
+        <w:t xml:space="preserve">Когда позиций в </w:t>
+      </w:r>
+      <w:proofErr w:type="gramStart"/>
+      <w:r>
+        <w:t xml:space="preserve">корзине </w:t>
+      </w:r>
+      <w:r>
+        <w:t>&gt;</w:t>
+      </w:r>
+      <w:proofErr w:type="gramEnd"/>
+      <w:r>
+        <w:t xml:space="preserve"> 500, </w:t>
+      </w:r>
+      <w:r>
+        <w:t>то она отображается в упрощённом виде в виде таблицы-отчёта:</w:t>
+      </w:r>
+    </w:p>
+    <w:p>
+      <w:r>
+        <w:rPr>
+          <w:noProof/>
+          <w:lang w:eastAsia="ru-RU"/>
+        </w:rPr>
+        <w:drawing>
+          <wp:inline distT="0" distB="0" distL="0" distR="0" wp14:anchorId="51CBB195" wp14:editId="4903BACB">
+            <wp:extent cx="5940425" cy="1420495"/>
+            <wp:effectExtent l="0" t="0" r="3175" b="8255"/>
+            <wp:docPr id="40" name="Рисунок 40"/>
+            <wp:cNvGraphicFramePr>
+              <a:graphicFrameLocks xmlns:a="http://schemas.openxmlformats.org/drawingml/2006/main" noChangeAspect="1"/>
+            </wp:cNvGraphicFramePr>
+            <a:graphic xmlns:a="http://schemas.openxmlformats.org/drawingml/2006/main">
+              <a:graphicData uri="http://schemas.openxmlformats.org/drawingml/2006/picture">
+                <pic:pic xmlns:pic="http://schemas.openxmlformats.org/drawingml/2006/picture">
+                  <pic:nvPicPr>
+                    <pic:cNvPr id="1" name=""/>
+                    <pic:cNvPicPr/>
+                  </pic:nvPicPr>
+                  <pic:blipFill>
+                    <a:blip r:embed="rId48"/>
+                    <a:stretch>
+                      <a:fillRect/>
+                    </a:stretch>
+                  </pic:blipFill>
+                  <pic:spPr>
+                    <a:xfrm>
+                      <a:off x="0" y="0"/>
                       <a:ext cx="5940425" cy="1420495"/>
                     </a:xfrm>
                     <a:prstGeom prst="rect">
@@ -3157,10 +3277,7 @@
         </w:drawing>
       </w:r>
     </w:p>
-    <w:p>
-      <w:bookmarkStart w:id="0" w:name="_GoBack"/>
-      <w:bookmarkEnd w:id="0"/>
-    </w:p>
+    <w:p/>
     <w:sectPr>
       <w:pgSz w:w="11906" w:h="16838"/>
       <w:pgMar w:top="1134" w:right="850" w:bottom="1134" w:left="1701" w:header="708" w:footer="708" w:gutter="0"/>
@@ -4049,7 +4166,7 @@
 </file>
 
 <file path=customXml/itemProps1.xml><?xml version="1.0" encoding="utf-8"?>
-<ds:datastoreItem xmlns:ds="http://schemas.openxmlformats.org/officeDocument/2006/customXml" ds:itemID="{C7E0191F-819D-4E3C-A0D6-00845408D93D}">
+<ds:datastoreItem xmlns:ds="http://schemas.openxmlformats.org/officeDocument/2006/customXml" ds:itemID="{4FCD2035-0097-4A9A-B733-FAB5683387C4}">
   <ds:schemaRefs>
     <ds:schemaRef ds:uri="http://schemas.openxmlformats.org/officeDocument/2006/bibliography"/>
   </ds:schemaRefs>

</xml_diff>

<commit_message>
Added pages, header improved
</commit_message>
<xml_diff>
--- a/ТЗ.docx
+++ b/ТЗ.docx
@@ -1567,21 +1567,22 @@
       </w:r>
     </w:p>
     <w:p>
-      <w:pPr>
-        <w:rPr>
-          <w:lang w:val="en-US"/>
-        </w:rPr>
-      </w:pPr>
-      <w:r>
-        <w:t xml:space="preserve">При уменьшении размера экрана правый элемент приближается к остальным до тех пор пока хватает места, затем левые элементы </w:t>
-      </w:r>
-      <w:proofErr w:type="gramStart"/>
-      <w:r>
-        <w:t>выстраиваются  в</w:t>
-      </w:r>
-      <w:proofErr w:type="gramEnd"/>
-      <w:r>
-        <w:t xml:space="preserve"> столбик. Для пиктограмм также исп</w:t>
+      <w:r>
+        <w:t>При уменьшении размера экрана правый элемент приближается к остальным до тех пор</w:t>
+      </w:r>
+      <w:r>
+        <w:t>,</w:t>
+      </w:r>
+      <w:bookmarkStart w:id="0" w:name="_GoBack"/>
+      <w:bookmarkEnd w:id="0"/>
+      <w:r>
+        <w:t xml:space="preserve"> пока хватает места, затем левые элементы выстраив</w:t>
+      </w:r>
+      <w:r>
+        <w:t>аются</w:t>
+      </w:r>
+      <w:r>
+        <w:t xml:space="preserve"> в столбик. Для пиктограмм также исп</w:t>
       </w:r>
       <w:r>
         <w:t>о</w:t>
@@ -1593,7 +1594,19 @@
         <w:rPr>
           <w:lang w:val="en-US"/>
         </w:rPr>
-        <w:t>bootstrap-icons.</w:t>
+        <w:t>bootstrap</w:t>
+      </w:r>
+      <w:r>
+        <w:t>-</w:t>
+      </w:r>
+      <w:r>
+        <w:rPr>
+          <w:lang w:val="en-US"/>
+        </w:rPr>
+        <w:t>icons</w:t>
+      </w:r>
+      <w:r>
+        <w:t>.</w:t>
       </w:r>
     </w:p>
     <w:p>
@@ -2651,12 +2664,7 @@
       </w:r>
       <w:proofErr w:type="spellEnd"/>
       <w:r>
-        <w:t xml:space="preserve"> «-- выберите статус</w:t>
-      </w:r>
-      <w:bookmarkStart w:id="0" w:name="_GoBack"/>
-      <w:bookmarkEnd w:id="0"/>
-      <w:r>
-        <w:t xml:space="preserve"> --» приобретёт возможность множественного выбора – пока не знаю точно какой </w:t>
+        <w:t xml:space="preserve"> «-- выберите статус --» приобретёт возможность множественного выбора – пока не знаю точно какой </w:t>
       </w:r>
       <w:proofErr w:type="spellStart"/>
       <w:r>
@@ -4166,7 +4174,7 @@
 </file>
 
 <file path=customXml/itemProps1.xml><?xml version="1.0" encoding="utf-8"?>
-<ds:datastoreItem xmlns:ds="http://schemas.openxmlformats.org/officeDocument/2006/customXml" ds:itemID="{4FCD2035-0097-4A9A-B733-FAB5683387C4}">
+<ds:datastoreItem xmlns:ds="http://schemas.openxmlformats.org/officeDocument/2006/customXml" ds:itemID="{1EE4D3A8-EC1C-4195-8350-1B90B441DB78}">
   <ds:schemaRefs>
     <ds:schemaRef ds:uri="http://schemas.openxmlformats.org/officeDocument/2006/bibliography"/>
   </ds:schemaRefs>

</xml_diff>

<commit_message>
Added help.html, about.html is ready
</commit_message>
<xml_diff>
--- a/ТЗ.docx
+++ b/ТЗ.docx
@@ -1453,11 +1453,6 @@
       <w:proofErr w:type="spellEnd"/>
     </w:p>
     <w:p>
-      <w:pPr>
-        <w:rPr>
-          <w:lang w:val="en-US"/>
-        </w:rPr>
-      </w:pPr>
       <w:r>
         <w:rPr>
           <w:noProof/>
@@ -1573,8 +1568,6 @@
       <w:r>
         <w:t>,</w:t>
       </w:r>
-      <w:bookmarkStart w:id="0" w:name="_GoBack"/>
-      <w:bookmarkEnd w:id="0"/>
       <w:r>
         <w:t xml:space="preserve"> пока хватает места, затем левые элементы выстраив</w:t>
       </w:r>
@@ -1682,14 +1675,29 @@
     <w:p>
       <w:pPr>
         <w:pStyle w:val="2"/>
+        <w:rPr>
+          <w:color w:val="000000" w:themeColor="text1"/>
+        </w:rPr>
       </w:pPr>
       <w:r>
+        <w:rPr>
+          <w:color w:val="000000" w:themeColor="text1"/>
+          <w:highlight w:val="green"/>
+        </w:rPr>
         <w:t xml:space="preserve">Страница </w:t>
       </w:r>
       <w:r>
+        <w:rPr>
+          <w:color w:val="000000" w:themeColor="text1"/>
+          <w:highlight w:val="green"/>
+        </w:rPr>
         <w:t>«</w:t>
       </w:r>
       <w:r>
+        <w:rPr>
+          <w:color w:val="000000" w:themeColor="text1"/>
+          <w:highlight w:val="green"/>
+        </w:rPr>
         <w:t>О компании»</w:t>
       </w:r>
     </w:p>
@@ -1697,6 +1705,36 @@
     <w:p>
       <w:r>
         <w:t>Просто пример контентной страницы – стандартный хедер и футер и какой-то текст между ними.</w:t>
+      </w:r>
+    </w:p>
+    <w:p/>
+    <w:p>
+      <w:pPr>
+        <w:pStyle w:val="2"/>
+        <w:rPr>
+          <w:color w:val="000000" w:themeColor="text1"/>
+        </w:rPr>
+      </w:pPr>
+      <w:r>
+        <w:rPr>
+          <w:color w:val="000000" w:themeColor="text1"/>
+          <w:highlight w:val="green"/>
+        </w:rPr>
+        <w:t>Страница «Контакты»</w:t>
+      </w:r>
+    </w:p>
+    <w:p/>
+    <w:p>
+      <w:r>
+        <w:t xml:space="preserve">По сути тоже контентная страница, но с </w:t>
+      </w:r>
+      <w:proofErr w:type="spellStart"/>
+      <w:r>
+        <w:t>яндекс</w:t>
+      </w:r>
+      <w:proofErr w:type="spellEnd"/>
+      <w:r>
+        <w:t>-картой и в 2 столбца пока хватает ширины.</w:t>
       </w:r>
     </w:p>
     <w:p/>
@@ -1705,75 +1743,57 @@
         <w:pStyle w:val="2"/>
       </w:pPr>
       <w:r>
-        <w:t>Страница «Контакты»</w:t>
+        <w:t>Страница «Помощь»</w:t>
       </w:r>
     </w:p>
     <w:p/>
     <w:p>
       <w:r>
-        <w:t xml:space="preserve">По сути тоже контентная страница, но с </w:t>
+        <w:t xml:space="preserve">Список по типу </w:t>
+      </w:r>
+      <w:r>
+        <w:rPr>
+          <w:lang w:val="en-US"/>
+        </w:rPr>
+        <w:t>Accordion</w:t>
+      </w:r>
+      <w:r>
+        <w:t xml:space="preserve"> </w:t>
+      </w:r>
+      <w:r>
+        <w:t>и форма обратной связи внизу (вот е</w:t>
+      </w:r>
+      <w:r>
+        <w:t>ё бы нужно сверстать немного по-</w:t>
+      </w:r>
+      <w:r>
+        <w:t xml:space="preserve">другому: выровнять элементы по ширине, предусмотреть </w:t>
       </w:r>
       <w:proofErr w:type="spellStart"/>
       <w:r>
-        <w:t>яндекс</w:t>
+        <w:t>валидацию</w:t>
       </w:r>
       <w:proofErr w:type="spellEnd"/>
       <w:r>
-        <w:t>-картой и в 2 столбца пока хватает ширины.</w:t>
-      </w:r>
-    </w:p>
-    <w:p/>
-    <w:p>
-      <w:pPr>
-        <w:pStyle w:val="2"/>
-      </w:pPr>
-      <w:r>
-        <w:t>Страница «Помощь»</w:t>
-      </w:r>
-    </w:p>
-    <w:p/>
-    <w:p>
-      <w:r>
-        <w:t xml:space="preserve">Список по типу </w:t>
-      </w:r>
-      <w:r>
-        <w:rPr>
-          <w:lang w:val="en-US"/>
-        </w:rPr>
-        <w:t>Accordion</w:t>
+        <w:t xml:space="preserve"> – можно прям стандартно как в </w:t>
+      </w:r>
+      <w:r>
+        <w:rPr>
+          <w:lang w:val="en-US"/>
+        </w:rPr>
+        <w:t>bootstrap</w:t>
       </w:r>
       <w:r>
         <w:t xml:space="preserve"> </w:t>
       </w:r>
-      <w:r>
-        <w:t>и форма обратной связи внизу (вот е</w:t>
-      </w:r>
-      <w:r>
-        <w:t>ё бы нужно сверстать немного по-</w:t>
-      </w:r>
-      <w:r>
-        <w:t xml:space="preserve">другому: выровнять элементы по ширине, предусмотреть </w:t>
-      </w:r>
       <w:proofErr w:type="spellStart"/>
       <w:r>
-        <w:t>валидацию</w:t>
-      </w:r>
-      <w:proofErr w:type="spellEnd"/>
-      <w:r>
-        <w:t xml:space="preserve"> – можно прям стандартно как в </w:t>
-      </w:r>
-      <w:r>
-        <w:rPr>
-          <w:lang w:val="en-US"/>
-        </w:rPr>
-        <w:t>bootstrap</w:t>
-      </w:r>
-      <w:r>
-        <w:t xml:space="preserve"> </w:t>
-      </w:r>
-      <w:proofErr w:type="spellStart"/>
-      <w:r>
-        <w:t>застилить</w:t>
+        <w:t>застилит</w:t>
+      </w:r>
+      <w:bookmarkStart w:id="0" w:name="_GoBack"/>
+      <w:bookmarkEnd w:id="0"/>
+      <w:r>
+        <w:t>ь</w:t>
       </w:r>
       <w:proofErr w:type="spellEnd"/>
       <w:r>
@@ -4174,7 +4194,7 @@
 </file>
 
 <file path=customXml/itemProps1.xml><?xml version="1.0" encoding="utf-8"?>
-<ds:datastoreItem xmlns:ds="http://schemas.openxmlformats.org/officeDocument/2006/customXml" ds:itemID="{1EE4D3A8-EC1C-4195-8350-1B90B441DB78}">
+<ds:datastoreItem xmlns:ds="http://schemas.openxmlformats.org/officeDocument/2006/customXml" ds:itemID="{037ADDE8-A6A0-45DF-9B05-C3A32DC26926}">
   <ds:schemaRefs>
     <ds:schemaRef ds:uri="http://schemas.openxmlformats.org/officeDocument/2006/bibliography"/>
   </ds:schemaRefs>

</xml_diff>

<commit_message>
06.09.2022 ALMOST all mistakes fixed (except validation of registration page)
</commit_message>
<xml_diff>
--- a/ТЗ.docx
+++ b/ТЗ.docx
@@ -190,29 +190,66 @@
     <w:p>
       <w:pPr>
         <w:pStyle w:val="2"/>
-      </w:pPr>
-      <w:r>
+        <w:rPr>
+          <w:highlight w:val="green"/>
+        </w:rPr>
+      </w:pPr>
+      <w:r>
+        <w:rPr>
+          <w:highlight w:val="green"/>
+        </w:rPr>
         <w:t>Главная страница</w:t>
       </w:r>
     </w:p>
-    <w:p/>
-    <w:p>
-      <w:r>
+    <w:p>
+      <w:pPr>
+        <w:rPr>
+          <w:highlight w:val="green"/>
+        </w:rPr>
+      </w:pPr>
+    </w:p>
+    <w:p>
+      <w:pPr>
+        <w:rPr>
+          <w:highlight w:val="green"/>
+        </w:rPr>
+      </w:pPr>
+      <w:r>
+        <w:rPr>
+          <w:highlight w:val="green"/>
+        </w:rPr>
         <w:t>Стоит несколько особняком – отличается от остальных страниц сайта отсутствием футера и другим хедером.</w:t>
       </w:r>
     </w:p>
     <w:p>
-      <w:r>
+      <w:pPr>
+        <w:rPr>
+          <w:highlight w:val="green"/>
+        </w:rPr>
+      </w:pPr>
+      <w:r>
+        <w:rPr>
+          <w:highlight w:val="green"/>
+        </w:rPr>
         <w:t>Хедер: для неавторизованного пользователя это кнопки «Регистрация» и «Войти»</w:t>
       </w:r>
       <w:r>
+        <w:rPr>
+          <w:highlight w:val="green"/>
+        </w:rPr>
         <w:t xml:space="preserve"> - при уменьшении экрана до мобильного устройства кнопки должны позиционировать друг по другом и вытягиваться во всю ширину экрана (с небольшими отступами от края).</w:t>
       </w:r>
     </w:p>
     <w:p>
+      <w:pPr>
+        <w:rPr>
+          <w:highlight w:val="green"/>
+        </w:rPr>
+      </w:pPr>
       <w:r>
         <w:rPr>
           <w:noProof/>
+          <w:highlight w:val="green"/>
           <w:lang w:eastAsia="ru-RU"/>
         </w:rPr>
         <w:drawing>
@@ -254,6 +291,7 @@
       <w:r>
         <w:rPr>
           <w:noProof/>
+          <w:highlight w:val="green"/>
           <w:lang w:eastAsia="ru-RU"/>
         </w:rPr>
         <w:drawing>
@@ -296,15 +334,20 @@
     <w:p>
       <w:pPr>
         <w:rPr>
-          <w:lang w:val="en-US"/>
-        </w:rPr>
-      </w:pPr>
-      <w:r>
+          <w:highlight w:val="green"/>
+          <w:lang w:val="en-US"/>
+        </w:rPr>
+      </w:pPr>
+      <w:r>
+        <w:rPr>
+          <w:highlight w:val="green"/>
+        </w:rPr>
         <w:t xml:space="preserve">Второй вариант это </w:t>
       </w:r>
       <w:proofErr w:type="spellStart"/>
       <w:r>
         <w:rPr>
+          <w:highlight w:val="green"/>
           <w:lang w:val="en-US"/>
         </w:rPr>
         <w:t>onHover</w:t>
@@ -312,6 +355,7 @@
       <w:proofErr w:type="spellEnd"/>
       <w:r>
         <w:rPr>
+          <w:highlight w:val="green"/>
           <w:lang w:val="en-US"/>
         </w:rPr>
         <w:t>.</w:t>
@@ -320,12 +364,14 @@
     <w:p>
       <w:pPr>
         <w:rPr>
+          <w:highlight w:val="green"/>
           <w:lang w:val="en-US"/>
         </w:rPr>
       </w:pPr>
       <w:r>
         <w:rPr>
           <w:noProof/>
+          <w:highlight w:val="green"/>
           <w:lang w:eastAsia="ru-RU"/>
         </w:rPr>
         <w:drawing>
@@ -366,40 +412,60 @@
       </w:r>
     </w:p>
     <w:p>
-      <w:r>
+      <w:pPr>
+        <w:rPr>
+          <w:highlight w:val="green"/>
+        </w:rPr>
+      </w:pPr>
+      <w:r>
+        <w:rPr>
+          <w:highlight w:val="green"/>
+        </w:rPr>
         <w:t xml:space="preserve">Для авторизованного пользователя вместо кнопок выводится блок с </w:t>
       </w:r>
       <w:proofErr w:type="spellStart"/>
       <w:r>
+        <w:rPr>
+          <w:highlight w:val="green"/>
+        </w:rPr>
         <w:t>некотрой</w:t>
       </w:r>
       <w:proofErr w:type="spellEnd"/>
       <w:r>
+        <w:rPr>
+          <w:highlight w:val="green"/>
+        </w:rPr>
         <w:t xml:space="preserve"> информацией (сейчас сделано не очень красиво – вот тут вполне можно проявить «творчество» и сверстать посимпатичнее</w:t>
       </w:r>
       <w:r>
-        <w:t xml:space="preserve"> </w:t>
-      </w:r>
-      <w:r>
-        <w:t>–</w:t>
-      </w:r>
-      <w:r>
-        <w:t xml:space="preserve"> </w:t>
-      </w:r>
-      <w:r>
-        <w:t>например схожим образом как для авторизованного пользователя – т.е. серая подложка, кнопка «Выйти» в виде пиктограммы и сделать это в 2 столбца</w:t>
-      </w:r>
-      <w:r>
+        <w:rPr>
+          <w:highlight w:val="green"/>
+        </w:rPr>
+        <w:t xml:space="preserve"> – например схожим образом как для авторизованного пользователя – т.е. серая подложка, кнопка «Выйти» в виде пиктограммы и сделать это в 2 столбца</w:t>
+      </w:r>
+      <w:r>
+        <w:rPr>
+          <w:highlight w:val="green"/>
+        </w:rPr>
         <w:t xml:space="preserve"> с разделителем в виде вертикальной черты</w:t>
       </w:r>
       <w:r>
+        <w:rPr>
+          <w:highlight w:val="green"/>
+        </w:rPr>
         <w:t>):</w:t>
       </w:r>
     </w:p>
     <w:p>
+      <w:pPr>
+        <w:rPr>
+          <w:highlight w:val="green"/>
+        </w:rPr>
+      </w:pPr>
       <w:r>
         <w:rPr>
           <w:noProof/>
+          <w:highlight w:val="green"/>
           <w:lang w:eastAsia="ru-RU"/>
         </w:rPr>
         <w:lastRenderedPageBreak/>
@@ -441,52 +507,80 @@
       </w:r>
     </w:p>
     <w:p>
-      <w:r>
+      <w:pPr>
+        <w:rPr>
+          <w:highlight w:val="green"/>
+        </w:rPr>
+      </w:pPr>
+      <w:r>
+        <w:rPr>
+          <w:highlight w:val="green"/>
+        </w:rPr>
         <w:t>Далее логотип – он просто по центру и никаких особенных трансформаций тут не нужно.</w:t>
       </w:r>
     </w:p>
     <w:p>
-      <w:r>
+      <w:pPr>
+        <w:rPr>
+          <w:highlight w:val="green"/>
+        </w:rPr>
+      </w:pPr>
+      <w:r>
+        <w:rPr>
+          <w:highlight w:val="green"/>
+        </w:rPr>
         <w:t xml:space="preserve">Далее </w:t>
       </w:r>
       <w:r>
         <w:rPr>
+          <w:highlight w:val="green"/>
           <w:lang w:val="en-US"/>
         </w:rPr>
         <w:t>input</w:t>
       </w:r>
       <w:r>
-        <w:t xml:space="preserve"> </w:t>
-      </w:r>
-      <w:r>
-        <w:t xml:space="preserve">для поиска – при нажатии на треугольник должен открываться блок под </w:t>
-      </w:r>
-      <w:r>
-        <w:rPr>
+        <w:rPr>
+          <w:highlight w:val="green"/>
+        </w:rPr>
+        <w:t xml:space="preserve"> для поиска – при нажатии на треугольник должен открываться блок под </w:t>
+      </w:r>
+      <w:r>
+        <w:rPr>
+          <w:highlight w:val="green"/>
           <w:lang w:val="en-US"/>
         </w:rPr>
         <w:t>input</w:t>
       </w:r>
       <w:r>
-        <w:t>-</w:t>
-      </w:r>
-      <w:r>
-        <w:t xml:space="preserve">ом с </w:t>
-      </w:r>
-      <w:r>
-        <w:rPr>
+        <w:rPr>
+          <w:highlight w:val="green"/>
+        </w:rPr>
+        <w:t xml:space="preserve">-ом с </w:t>
+      </w:r>
+      <w:r>
+        <w:rPr>
+          <w:highlight w:val="green"/>
           <w:lang w:val="en-US"/>
         </w:rPr>
         <w:t>checkbox</w:t>
       </w:r>
       <w:r>
+        <w:rPr>
+          <w:highlight w:val="green"/>
+        </w:rPr>
         <w:t>-ом «Искать аналоги». Выглядит примерно так:</w:t>
       </w:r>
     </w:p>
     <w:p>
+      <w:pPr>
+        <w:rPr>
+          <w:highlight w:val="green"/>
+        </w:rPr>
+      </w:pPr>
       <w:r>
         <w:rPr>
           <w:noProof/>
+          <w:highlight w:val="green"/>
           <w:lang w:eastAsia="ru-RU"/>
         </w:rPr>
         <w:drawing>
@@ -529,12 +623,14 @@
     <w:p>
       <w:pPr>
         <w:rPr>
+          <w:highlight w:val="green"/>
           <w:lang w:val="en-US"/>
         </w:rPr>
       </w:pPr>
       <w:proofErr w:type="spellStart"/>
       <w:r>
         <w:rPr>
+          <w:highlight w:val="green"/>
           <w:lang w:val="en-US"/>
         </w:rPr>
         <w:t>onHover</w:t>
@@ -542,9 +638,15 @@
       <w:proofErr w:type="spellEnd"/>
     </w:p>
     <w:p>
+      <w:pPr>
+        <w:rPr>
+          <w:highlight w:val="green"/>
+        </w:rPr>
+      </w:pPr>
       <w:r>
         <w:rPr>
           <w:noProof/>
+          <w:highlight w:val="green"/>
           <w:lang w:eastAsia="ru-RU"/>
         </w:rPr>
         <w:drawing>
@@ -585,14 +687,28 @@
       </w:r>
     </w:p>
     <w:p>
-      <w:r>
+      <w:pPr>
+        <w:rPr>
+          <w:highlight w:val="green"/>
+        </w:rPr>
+      </w:pPr>
+      <w:r>
+        <w:rPr>
+          <w:highlight w:val="green"/>
+        </w:rPr>
         <w:t>При нажатии на пиктограмму «треугольник»</w:t>
       </w:r>
     </w:p>
     <w:p>
+      <w:pPr>
+        <w:rPr>
+          <w:highlight w:val="green"/>
+        </w:rPr>
+      </w:pPr>
       <w:r>
         <w:rPr>
           <w:noProof/>
+          <w:highlight w:val="green"/>
           <w:lang w:eastAsia="ru-RU"/>
         </w:rPr>
         <w:drawing>
@@ -633,132 +749,191 @@
       </w:r>
     </w:p>
     <w:p>
-      <w:r>
+      <w:pPr>
+        <w:rPr>
+          <w:highlight w:val="green"/>
+        </w:rPr>
+      </w:pPr>
+      <w:r>
+        <w:rPr>
+          <w:highlight w:val="green"/>
+        </w:rPr>
         <w:t xml:space="preserve">Иконки треугольника и поиска просьба использовать из библиотеки </w:t>
       </w:r>
       <w:r>
         <w:rPr>
+          <w:highlight w:val="green"/>
           <w:lang w:val="en-US"/>
         </w:rPr>
         <w:t>bootstrap</w:t>
       </w:r>
       <w:r>
+        <w:rPr>
+          <w:highlight w:val="green"/>
+        </w:rPr>
         <w:t>-</w:t>
       </w:r>
       <w:r>
         <w:rPr>
+          <w:highlight w:val="green"/>
           <w:lang w:val="en-US"/>
         </w:rPr>
         <w:t>icons</w:t>
       </w:r>
       <w:r>
-        <w:t xml:space="preserve"> (</w:t>
-      </w:r>
-      <w:r>
-        <w:t xml:space="preserve">это </w:t>
-      </w:r>
-      <w:r>
-        <w:rPr>
+        <w:rPr>
+          <w:highlight w:val="green"/>
+        </w:rPr>
+        <w:t xml:space="preserve"> (это </w:t>
+      </w:r>
+      <w:r>
+        <w:rPr>
+          <w:highlight w:val="green"/>
           <w:lang w:val="en-US"/>
         </w:rPr>
         <w:t>bi</w:t>
       </w:r>
       <w:r>
+        <w:rPr>
+          <w:highlight w:val="green"/>
+        </w:rPr>
         <w:t xml:space="preserve"> </w:t>
       </w:r>
       <w:r>
         <w:rPr>
+          <w:highlight w:val="green"/>
           <w:lang w:val="en-US"/>
         </w:rPr>
         <w:t>caret</w:t>
       </w:r>
       <w:r>
+        <w:rPr>
+          <w:highlight w:val="green"/>
+        </w:rPr>
         <w:t>-</w:t>
       </w:r>
       <w:r>
         <w:rPr>
+          <w:highlight w:val="green"/>
           <w:lang w:val="en-US"/>
         </w:rPr>
         <w:t>down</w:t>
       </w:r>
       <w:r>
+        <w:rPr>
+          <w:highlight w:val="green"/>
+        </w:rPr>
         <w:t>-</w:t>
       </w:r>
       <w:r>
         <w:rPr>
+          <w:highlight w:val="green"/>
           <w:lang w:val="en-US"/>
         </w:rPr>
         <w:t>fill</w:t>
       </w:r>
       <w:r>
+        <w:rPr>
+          <w:highlight w:val="green"/>
+        </w:rPr>
+        <w:t xml:space="preserve"> и </w:t>
+      </w:r>
+      <w:r>
+        <w:rPr>
+          <w:highlight w:val="green"/>
+          <w:lang w:val="en-US"/>
+        </w:rPr>
+        <w:t>bi</w:t>
+      </w:r>
+      <w:r>
+        <w:rPr>
+          <w:highlight w:val="green"/>
+        </w:rPr>
+        <w:t>-</w:t>
+      </w:r>
+      <w:r>
+        <w:rPr>
+          <w:highlight w:val="green"/>
+          <w:lang w:val="en-US"/>
+        </w:rPr>
+        <w:t>search</w:t>
+      </w:r>
+      <w:r>
+        <w:rPr>
+          <w:highlight w:val="green"/>
+        </w:rPr>
+        <w:t xml:space="preserve"> соответственно)</w:t>
+      </w:r>
+      <w:r>
+        <w:rPr>
+          <w:highlight w:val="green"/>
+        </w:rPr>
+        <w:t>.</w:t>
+      </w:r>
+    </w:p>
+    <w:p>
+      <w:pPr>
+        <w:rPr>
+          <w:highlight w:val="green"/>
+        </w:rPr>
+      </w:pPr>
+      <w:r>
+        <w:rPr>
+          <w:highlight w:val="green"/>
+        </w:rPr>
+        <w:t xml:space="preserve">Под </w:t>
+      </w:r>
+      <w:r>
+        <w:rPr>
+          <w:highlight w:val="green"/>
+          <w:lang w:val="en-US"/>
+        </w:rPr>
+        <w:t>input</w:t>
+      </w:r>
+      <w:r>
+        <w:rPr>
+          <w:highlight w:val="green"/>
+        </w:rPr>
+        <w:t xml:space="preserve">-ом располагаются иконки (для неавторизованного пользователя на текущий момент их 5, для авторизованного 8 – но со временем возможно их станет больше). Иконки должны располагаться в ряд по 3. При уменьшении экрана, когда перестанут влезать то по 2 в ряд, а затем по 1-ой в ряд. При этом они должны быть всегда выровнены по </w:t>
+      </w:r>
+      <w:proofErr w:type="gramStart"/>
+      <w:r>
+        <w:rPr>
+          <w:highlight w:val="green"/>
+        </w:rPr>
+        <w:t>краям</w:t>
+      </w:r>
+      <w:proofErr w:type="gramEnd"/>
+      <w:r>
+        <w:rPr>
+          <w:highlight w:val="green"/>
+        </w:rPr>
         <w:t xml:space="preserve"> </w:t>
       </w:r>
       <w:r>
-        <w:t xml:space="preserve">и </w:t>
-      </w:r>
-      <w:r>
-        <w:rPr>
-          <w:lang w:val="en-US"/>
-        </w:rPr>
-        <w:t>bi</w:t>
-      </w:r>
-      <w:r>
-        <w:t>-</w:t>
-      </w:r>
-      <w:r>
-        <w:rPr>
-          <w:lang w:val="en-US"/>
-        </w:rPr>
-        <w:t>search</w:t>
-      </w:r>
-      <w:r>
-        <w:t xml:space="preserve"> </w:t>
-      </w:r>
-      <w:r>
-        <w:t>соответственно)</w:t>
-      </w:r>
-      <w:r>
-        <w:t>.</w:t>
-      </w:r>
-    </w:p>
-    <w:p>
-      <w:r>
-        <w:t xml:space="preserve">Под </w:t>
-      </w:r>
-      <w:r>
-        <w:rPr>
+        <w:rPr>
+          <w:highlight w:val="green"/>
           <w:lang w:val="en-US"/>
         </w:rPr>
         <w:t>input</w:t>
       </w:r>
       <w:r>
-        <w:t>-</w:t>
-      </w:r>
-      <w:r>
-        <w:t xml:space="preserve">ом располагаются иконки (для неавторизованного пользователя на текущий момент их 5, для авторизованного 8 – но со временем возможно их станет больше). Иконки должны располагаться в ряд по 3. При уменьшении экрана, когда перестанут влезать то по 2 в ряд, а затем по 1-ой в ряд. При этом они должны быть всегда выровнены по </w:t>
-      </w:r>
-      <w:proofErr w:type="gramStart"/>
-      <w:r>
-        <w:t>краям</w:t>
-      </w:r>
-      <w:proofErr w:type="gramEnd"/>
-      <w:r>
-        <w:t xml:space="preserve"> </w:t>
-      </w:r>
-      <w:r>
-        <w:rPr>
-          <w:lang w:val="en-US"/>
-        </w:rPr>
-        <w:t>input</w:t>
-      </w:r>
-      <w:r>
+        <w:rPr>
+          <w:highlight w:val="green"/>
+        </w:rPr>
         <w:t>-а для поиска.</w:t>
       </w:r>
     </w:p>
     <w:p>
+      <w:pPr>
+        <w:rPr>
+          <w:highlight w:val="green"/>
+        </w:rPr>
+      </w:pPr>
       <w:r>
         <w:rPr>
           <w:noProof/>
+          <w:highlight w:val="green"/>
           <w:lang w:eastAsia="ru-RU"/>
         </w:rPr>
         <w:drawing>
@@ -801,12 +976,14 @@
     <w:p>
       <w:pPr>
         <w:rPr>
+          <w:highlight w:val="green"/>
           <w:lang w:val="en-US"/>
         </w:rPr>
       </w:pPr>
       <w:r>
         <w:rPr>
           <w:noProof/>
+          <w:highlight w:val="green"/>
           <w:lang w:eastAsia="ru-RU"/>
         </w:rPr>
         <w:lastRenderedPageBreak/>
@@ -850,12 +1027,14 @@
     <w:p>
       <w:pPr>
         <w:rPr>
+          <w:highlight w:val="green"/>
           <w:lang w:val="en-US"/>
         </w:rPr>
       </w:pPr>
       <w:r>
         <w:rPr>
           <w:noProof/>
+          <w:highlight w:val="green"/>
           <w:lang w:eastAsia="ru-RU"/>
         </w:rPr>
         <w:drawing>
@@ -898,6 +1077,7 @@
     <w:p>
       <w:pPr>
         <w:rPr>
+          <w:highlight w:val="green"/>
           <w:lang w:val="en-US"/>
         </w:rPr>
       </w:pPr>
@@ -905,26 +1085,48 @@
     <w:p>
       <w:pPr>
         <w:pStyle w:val="2"/>
-      </w:pPr>
-      <w:r>
+        <w:rPr>
+          <w:highlight w:val="green"/>
+        </w:rPr>
+      </w:pPr>
+      <w:r>
+        <w:rPr>
+          <w:highlight w:val="green"/>
+        </w:rPr>
         <w:t>Форма авторизации</w:t>
       </w:r>
     </w:p>
-    <w:p/>
-    <w:p>
-      <w:r>
+    <w:p>
+      <w:pPr>
+        <w:rPr>
+          <w:highlight w:val="green"/>
+        </w:rPr>
+      </w:pPr>
+    </w:p>
+    <w:p>
+      <w:pPr>
+        <w:rPr>
+          <w:highlight w:val="green"/>
+        </w:rPr>
+      </w:pPr>
+      <w:r>
+        <w:rPr>
+          <w:highlight w:val="green"/>
+        </w:rPr>
         <w:t>Форм авторизации 2: одна открывается как модальное окно при нажатии на кнопку «Войти» и должна выглядеть приблизительно так:</w:t>
       </w:r>
     </w:p>
     <w:p>
       <w:pPr>
         <w:rPr>
+          <w:highlight w:val="green"/>
           <w:lang w:val="en-US"/>
         </w:rPr>
       </w:pPr>
       <w:r>
         <w:rPr>
           <w:noProof/>
+          <w:highlight w:val="green"/>
           <w:lang w:eastAsia="ru-RU"/>
         </w:rPr>
         <w:lastRenderedPageBreak/>
@@ -966,14 +1168,28 @@
       </w:r>
     </w:p>
     <w:p>
-      <w:r>
+      <w:pPr>
+        <w:rPr>
+          <w:highlight w:val="green"/>
+        </w:rPr>
+      </w:pPr>
+      <w:r>
+        <w:rPr>
+          <w:highlight w:val="green"/>
+        </w:rPr>
         <w:t>Вторая открывается, если пользователь попытается попасть на страницу, которая требует авторизации, не будучи при этом авторизованным. В этом случае страница не является модальным окном, но выглядит приблизительно также:</w:t>
       </w:r>
     </w:p>
     <w:p>
+      <w:pPr>
+        <w:rPr>
+          <w:highlight w:val="green"/>
+        </w:rPr>
+      </w:pPr>
       <w:r>
         <w:rPr>
           <w:noProof/>
+          <w:highlight w:val="green"/>
           <w:lang w:eastAsia="ru-RU"/>
         </w:rPr>
         <w:drawing>
@@ -1016,26 +1232,60 @@
     <w:p>
       <w:pPr>
         <w:pStyle w:val="2"/>
-      </w:pPr>
-      <w:r>
+        <w:rPr>
+          <w:highlight w:val="green"/>
+        </w:rPr>
+      </w:pPr>
+      <w:r>
+        <w:rPr>
+          <w:highlight w:val="green"/>
+        </w:rPr>
         <w:t>Хедер страниц сайта</w:t>
       </w:r>
     </w:p>
-    <w:p/>
-    <w:p>
-      <w:r>
+    <w:p>
+      <w:pPr>
+        <w:rPr>
+          <w:highlight w:val="green"/>
+        </w:rPr>
+      </w:pPr>
+    </w:p>
+    <w:p>
+      <w:pPr>
+        <w:rPr>
+          <w:highlight w:val="green"/>
+        </w:rPr>
+      </w:pPr>
+      <w:r>
+        <w:rPr>
+          <w:highlight w:val="green"/>
+        </w:rPr>
         <w:t>Для всех страниц сайта кроме главной хедер выглядит идентично.</w:t>
       </w:r>
     </w:p>
     <w:p>
-      <w:r>
+      <w:pPr>
+        <w:rPr>
+          <w:highlight w:val="green"/>
+        </w:rPr>
+      </w:pPr>
+      <w:r>
+        <w:rPr>
+          <w:highlight w:val="green"/>
+        </w:rPr>
         <w:t>Для неавторизованных пользователей выглядит так:</w:t>
       </w:r>
     </w:p>
     <w:p>
+      <w:pPr>
+        <w:rPr>
+          <w:highlight w:val="green"/>
+        </w:rPr>
+      </w:pPr>
       <w:r>
         <w:rPr>
           <w:noProof/>
+          <w:highlight w:val="green"/>
           <w:lang w:eastAsia="ru-RU"/>
         </w:rPr>
         <w:drawing>
@@ -1076,9 +1326,15 @@
       </w:r>
     </w:p>
     <w:p>
+      <w:pPr>
+        <w:rPr>
+          <w:highlight w:val="green"/>
+        </w:rPr>
+      </w:pPr>
       <w:r>
         <w:rPr>
           <w:noProof/>
+          <w:highlight w:val="green"/>
           <w:lang w:eastAsia="ru-RU"/>
         </w:rPr>
         <w:lastRenderedPageBreak/>
@@ -1120,9 +1376,15 @@
       </w:r>
     </w:p>
     <w:p>
+      <w:pPr>
+        <w:rPr>
+          <w:highlight w:val="green"/>
+        </w:rPr>
+      </w:pPr>
       <w:r>
         <w:rPr>
           <w:noProof/>
+          <w:highlight w:val="green"/>
           <w:lang w:eastAsia="ru-RU"/>
         </w:rPr>
         <w:drawing>
@@ -1163,9 +1425,15 @@
       </w:r>
     </w:p>
     <w:p>
+      <w:pPr>
+        <w:rPr>
+          <w:highlight w:val="green"/>
+        </w:rPr>
+      </w:pPr>
       <w:r>
         <w:rPr>
           <w:noProof/>
+          <w:highlight w:val="green"/>
           <w:lang w:eastAsia="ru-RU"/>
         </w:rPr>
         <w:drawing>
@@ -1206,58 +1474,103 @@
       </w:r>
     </w:p>
     <w:p>
-      <w:r>
+      <w:pPr>
+        <w:rPr>
+          <w:highlight w:val="green"/>
+        </w:rPr>
+      </w:pPr>
+      <w:r>
+        <w:rPr>
+          <w:highlight w:val="green"/>
+        </w:rPr>
         <w:t>Несколько вариантов показывают трансформации при уменьшении экрана – не обязательно повторять их в точности так – исходим из здравого смысла и удобства использования (ну чтобы элементы продолжали быть доступными, не наезжали друг на друга и т.д.).</w:t>
       </w:r>
     </w:p>
     <w:p>
-      <w:r>
+      <w:pPr>
+        <w:rPr>
+          <w:highlight w:val="green"/>
+        </w:rPr>
+      </w:pPr>
+      <w:r>
+        <w:rPr>
+          <w:highlight w:val="green"/>
+        </w:rPr>
         <w:t xml:space="preserve">Пиктограмму корзины лучше также использовать из </w:t>
       </w:r>
       <w:r>
         <w:rPr>
+          <w:highlight w:val="green"/>
           <w:lang w:val="en-US"/>
         </w:rPr>
         <w:t>bootstrap</w:t>
       </w:r>
       <w:r>
+        <w:rPr>
+          <w:highlight w:val="green"/>
+        </w:rPr>
         <w:t>-</w:t>
       </w:r>
       <w:r>
         <w:rPr>
+          <w:highlight w:val="green"/>
           <w:lang w:val="en-US"/>
         </w:rPr>
         <w:t>icons</w:t>
       </w:r>
       <w:r>
-        <w:t xml:space="preserve">. </w:t>
-      </w:r>
-      <w:r>
-        <w:t>Также обращаем внимание, что при нал</w:t>
-      </w:r>
-      <w:r>
+        <w:rPr>
+          <w:highlight w:val="green"/>
+        </w:rPr>
+        <w:t>. Также обращаем внимание, что при нал</w:t>
+      </w:r>
+      <w:r>
+        <w:rPr>
+          <w:highlight w:val="green"/>
+        </w:rPr>
         <w:t>ичии в корзине товаров, выглядеть</w:t>
       </w:r>
       <w:r>
+        <w:rPr>
+          <w:highlight w:val="green"/>
+        </w:rPr>
         <w:t xml:space="preserve"> она</w:t>
       </w:r>
       <w:r>
+        <w:rPr>
+          <w:highlight w:val="green"/>
+        </w:rPr>
         <w:t xml:space="preserve"> должна</w:t>
       </w:r>
       <w:r>
+        <w:rPr>
+          <w:highlight w:val="green"/>
+        </w:rPr>
         <w:t xml:space="preserve"> </w:t>
       </w:r>
       <w:r>
+        <w:rPr>
+          <w:highlight w:val="green"/>
+        </w:rPr>
         <w:t>по-другому</w:t>
       </w:r>
       <w:r>
+        <w:rPr>
+          <w:highlight w:val="green"/>
+        </w:rPr>
         <w:t>:</w:t>
       </w:r>
     </w:p>
     <w:p>
+      <w:pPr>
+        <w:rPr>
+          <w:highlight w:val="green"/>
+        </w:rPr>
+      </w:pPr>
       <w:r>
         <w:rPr>
           <w:noProof/>
+          <w:highlight w:val="green"/>
           <w:lang w:eastAsia="ru-RU"/>
         </w:rPr>
         <w:drawing>
@@ -1298,14 +1611,28 @@
       </w:r>
     </w:p>
     <w:p>
-      <w:r>
+      <w:pPr>
+        <w:rPr>
+          <w:highlight w:val="green"/>
+        </w:rPr>
+      </w:pPr>
+      <w:r>
+        <w:rPr>
+          <w:highlight w:val="green"/>
+        </w:rPr>
         <w:t>Для авторизованных пользователей выглядит так:</w:t>
       </w:r>
     </w:p>
     <w:p>
+      <w:pPr>
+        <w:rPr>
+          <w:highlight w:val="green"/>
+        </w:rPr>
+      </w:pPr>
       <w:r>
         <w:rPr>
           <w:noProof/>
+          <w:highlight w:val="green"/>
           <w:lang w:eastAsia="ru-RU"/>
         </w:rPr>
         <w:drawing>
@@ -1346,9 +1673,15 @@
       </w:r>
     </w:p>
     <w:p>
+      <w:pPr>
+        <w:rPr>
+          <w:highlight w:val="green"/>
+        </w:rPr>
+      </w:pPr>
       <w:r>
         <w:rPr>
           <w:noProof/>
+          <w:highlight w:val="green"/>
           <w:lang w:eastAsia="ru-RU"/>
         </w:rPr>
         <w:drawing>
@@ -1389,9 +1722,15 @@
       </w:r>
     </w:p>
     <w:p>
+      <w:pPr>
+        <w:rPr>
+          <w:highlight w:val="green"/>
+        </w:rPr>
+      </w:pPr>
       <w:r>
         <w:rPr>
           <w:noProof/>
+          <w:highlight w:val="green"/>
           <w:lang w:eastAsia="ru-RU"/>
         </w:rPr>
         <w:lastRenderedPageBreak/>
@@ -1433,19 +1772,29 @@
       </w:r>
     </w:p>
     <w:p>
-      <w:r>
+      <w:pPr>
+        <w:rPr>
+          <w:highlight w:val="green"/>
+        </w:rPr>
+      </w:pPr>
+      <w:r>
+        <w:rPr>
+          <w:highlight w:val="green"/>
+        </w:rPr>
         <w:t>Несколько вариантов показывают трансформации при уменьшении размеров экрана.</w:t>
       </w:r>
     </w:p>
     <w:p>
       <w:pPr>
         <w:rPr>
+          <w:highlight w:val="green"/>
           <w:lang w:val="en-US"/>
         </w:rPr>
       </w:pPr>
       <w:proofErr w:type="spellStart"/>
       <w:r>
         <w:rPr>
+          <w:highlight w:val="green"/>
           <w:lang w:val="en-US"/>
         </w:rPr>
         <w:t>OnHover</w:t>
@@ -1453,9 +1802,15 @@
       <w:proofErr w:type="spellEnd"/>
     </w:p>
     <w:p>
+      <w:pPr>
+        <w:rPr>
+          <w:highlight w:val="green"/>
+        </w:rPr>
+      </w:pPr>
       <w:r>
         <w:rPr>
           <w:noProof/>
+          <w:highlight w:val="green"/>
           <w:lang w:eastAsia="ru-RU"/>
         </w:rPr>
         <w:drawing>
@@ -1495,33 +1850,76 @@
         </w:drawing>
       </w:r>
     </w:p>
-    <w:p/>
+    <w:p>
+      <w:pPr>
+        <w:rPr>
+          <w:highlight w:val="green"/>
+        </w:rPr>
+      </w:pPr>
+    </w:p>
     <w:p>
       <w:pPr>
         <w:pStyle w:val="2"/>
-      </w:pPr>
-      <w:r>
+        <w:rPr>
+          <w:highlight w:val="green"/>
+        </w:rPr>
+      </w:pPr>
+      <w:r>
+        <w:rPr>
+          <w:highlight w:val="green"/>
+        </w:rPr>
         <w:t>Футер страниц сайта</w:t>
       </w:r>
     </w:p>
-    <w:p/>
-    <w:p>
-      <w:r>
+    <w:p>
+      <w:pPr>
+        <w:rPr>
+          <w:highlight w:val="green"/>
+        </w:rPr>
+      </w:pPr>
+    </w:p>
+    <w:p>
+      <w:pPr>
+        <w:rPr>
+          <w:highlight w:val="green"/>
+        </w:rPr>
+      </w:pPr>
+      <w:r>
+        <w:rPr>
+          <w:highlight w:val="green"/>
+        </w:rPr>
         <w:t>В футере расположено меню (на текущий момент 4 пункта – 3 слева и один «Контакты» справа). В будущем кол-во элементов будет увеличиваться.</w:t>
       </w:r>
     </w:p>
     <w:p>
-      <w:r>
+      <w:pPr>
+        <w:rPr>
+          <w:highlight w:val="green"/>
+        </w:rPr>
+      </w:pPr>
+      <w:r>
+        <w:rPr>
+          <w:highlight w:val="green"/>
+        </w:rPr>
         <w:t>Футер необходимо прибить книзу и выровнять элементы по краю</w:t>
       </w:r>
       <w:r>
+        <w:rPr>
+          <w:highlight w:val="green"/>
+        </w:rPr>
         <w:t xml:space="preserve"> элементов хедера:</w:t>
       </w:r>
     </w:p>
     <w:p>
+      <w:pPr>
+        <w:rPr>
+          <w:highlight w:val="green"/>
+        </w:rPr>
+      </w:pPr>
       <w:r>
         <w:rPr>
           <w:noProof/>
+          <w:highlight w:val="green"/>
           <w:lang w:eastAsia="ru-RU"/>
         </w:rPr>
         <w:drawing>
@@ -1562,50 +1960,90 @@
       </w:r>
     </w:p>
     <w:p>
-      <w:r>
+      <w:pPr>
+        <w:rPr>
+          <w:highlight w:val="green"/>
+        </w:rPr>
+      </w:pPr>
+      <w:r>
+        <w:rPr>
+          <w:highlight w:val="green"/>
+        </w:rPr>
         <w:t>При уменьшении размера экрана правый элемент приближается к остальным до тех пор</w:t>
       </w:r>
       <w:r>
+        <w:rPr>
+          <w:highlight w:val="green"/>
+        </w:rPr>
         <w:t>,</w:t>
       </w:r>
       <w:r>
+        <w:rPr>
+          <w:highlight w:val="green"/>
+        </w:rPr>
         <w:t xml:space="preserve"> пока хватает места, затем левые элементы выстраив</w:t>
       </w:r>
       <w:r>
+        <w:rPr>
+          <w:highlight w:val="green"/>
+        </w:rPr>
         <w:t>аются</w:t>
       </w:r>
       <w:r>
+        <w:rPr>
+          <w:highlight w:val="green"/>
+        </w:rPr>
         <w:t xml:space="preserve"> в столбик. Для пиктограмм также исп</w:t>
       </w:r>
       <w:r>
+        <w:rPr>
+          <w:highlight w:val="green"/>
+        </w:rPr>
         <w:t>о</w:t>
       </w:r>
       <w:r>
+        <w:rPr>
+          <w:highlight w:val="green"/>
+        </w:rPr>
         <w:t xml:space="preserve">льзуем </w:t>
       </w:r>
       <w:r>
         <w:rPr>
+          <w:highlight w:val="green"/>
           <w:lang w:val="en-US"/>
         </w:rPr>
         <w:t>bootstrap</w:t>
       </w:r>
       <w:r>
+        <w:rPr>
+          <w:highlight w:val="green"/>
+        </w:rPr>
         <w:t>-</w:t>
       </w:r>
       <w:r>
         <w:rPr>
+          <w:highlight w:val="green"/>
           <w:lang w:val="en-US"/>
         </w:rPr>
         <w:t>icons</w:t>
       </w:r>
       <w:r>
+        <w:rPr>
+          <w:highlight w:val="green"/>
+        </w:rPr>
         <w:t>.</w:t>
       </w:r>
     </w:p>
     <w:p>
+      <w:pPr>
+        <w:rPr>
+          <w:highlight w:val="green"/>
+        </w:rPr>
+      </w:pPr>
       <w:r>
         <w:rPr>
           <w:noProof/>
+          <w:highlight w:val="green"/>
           <w:lang w:eastAsia="ru-RU"/>
         </w:rPr>
         <w:lastRenderedPageBreak/>
@@ -1647,184 +2085,296 @@
       </w:r>
     </w:p>
     <w:p>
+      <w:pPr>
+        <w:rPr>
+          <w:highlight w:val="green"/>
+        </w:rPr>
+      </w:pPr>
       <w:proofErr w:type="spellStart"/>
       <w:r>
         <w:rPr>
+          <w:highlight w:val="green"/>
           <w:lang w:val="en-US"/>
         </w:rPr>
         <w:t>OnHover</w:t>
       </w:r>
       <w:proofErr w:type="spellEnd"/>
       <w:r>
+        <w:rPr>
+          <w:highlight w:val="green"/>
+        </w:rPr>
         <w:t xml:space="preserve">: надпись оранжевой и </w:t>
       </w:r>
       <w:r>
         <w:rPr>
+          <w:highlight w:val="green"/>
           <w:lang w:val="en-US"/>
         </w:rPr>
         <w:t>border</w:t>
       </w:r>
       <w:r>
+        <w:rPr>
+          <w:highlight w:val="green"/>
+        </w:rPr>
+        <w:t xml:space="preserve"> снизу.</w:t>
+      </w:r>
+    </w:p>
+    <w:p>
+      <w:pPr>
+        <w:rPr>
+          <w:highlight w:val="green"/>
+        </w:rPr>
+      </w:pPr>
+    </w:p>
+    <w:p>
+      <w:pPr>
+        <w:pStyle w:val="2"/>
+        <w:rPr>
+          <w:color w:val="000000" w:themeColor="text1"/>
+          <w:highlight w:val="green"/>
+        </w:rPr>
+      </w:pPr>
+      <w:r>
+        <w:rPr>
+          <w:color w:val="000000" w:themeColor="text1"/>
+          <w:highlight w:val="green"/>
+        </w:rPr>
+        <w:t xml:space="preserve">Страница </w:t>
+      </w:r>
+      <w:r>
+        <w:rPr>
+          <w:color w:val="000000" w:themeColor="text1"/>
+          <w:highlight w:val="green"/>
+        </w:rPr>
+        <w:t>«</w:t>
+      </w:r>
+      <w:r>
+        <w:rPr>
+          <w:color w:val="000000" w:themeColor="text1"/>
+          <w:highlight w:val="green"/>
+        </w:rPr>
+        <w:t>О компании»</w:t>
+      </w:r>
+    </w:p>
+    <w:p>
+      <w:pPr>
+        <w:rPr>
+          <w:highlight w:val="green"/>
+        </w:rPr>
+      </w:pPr>
+    </w:p>
+    <w:p>
+      <w:pPr>
+        <w:rPr>
+          <w:highlight w:val="green"/>
+        </w:rPr>
+      </w:pPr>
+      <w:r>
+        <w:rPr>
+          <w:highlight w:val="green"/>
+        </w:rPr>
+        <w:t>Просто пример контентной страницы – стандартный хедер и футер и какой-то текст между ними.</w:t>
+      </w:r>
+    </w:p>
+    <w:p>
+      <w:pPr>
+        <w:rPr>
+          <w:highlight w:val="green"/>
+        </w:rPr>
+      </w:pPr>
+    </w:p>
+    <w:p>
+      <w:pPr>
+        <w:pStyle w:val="2"/>
+        <w:rPr>
+          <w:color w:val="000000" w:themeColor="text1"/>
+          <w:highlight w:val="green"/>
+        </w:rPr>
+      </w:pPr>
+      <w:r>
+        <w:rPr>
+          <w:color w:val="000000" w:themeColor="text1"/>
+          <w:highlight w:val="green"/>
+        </w:rPr>
+        <w:t>Страница «Контакты»</w:t>
+      </w:r>
+    </w:p>
+    <w:p>
+      <w:pPr>
+        <w:rPr>
+          <w:highlight w:val="green"/>
+        </w:rPr>
+      </w:pPr>
+    </w:p>
+    <w:p>
+      <w:pPr>
+        <w:rPr>
+          <w:highlight w:val="green"/>
+        </w:rPr>
+      </w:pPr>
+      <w:r>
+        <w:rPr>
+          <w:highlight w:val="green"/>
+        </w:rPr>
+        <w:t xml:space="preserve">По сути тоже контентная страница, но с </w:t>
+      </w:r>
+      <w:proofErr w:type="spellStart"/>
+      <w:r>
+        <w:rPr>
+          <w:highlight w:val="green"/>
+        </w:rPr>
+        <w:t>яндекс</w:t>
+      </w:r>
+      <w:proofErr w:type="spellEnd"/>
+      <w:r>
+        <w:rPr>
+          <w:highlight w:val="green"/>
+        </w:rPr>
+        <w:t>-картой и в 2 столбца пока хватает ширины.</w:t>
+      </w:r>
+    </w:p>
+    <w:p>
+      <w:pPr>
+        <w:rPr>
+          <w:highlight w:val="green"/>
+        </w:rPr>
+      </w:pPr>
+    </w:p>
+    <w:p>
+      <w:pPr>
+        <w:pStyle w:val="2"/>
+        <w:rPr>
+          <w:highlight w:val="green"/>
+        </w:rPr>
+      </w:pPr>
+      <w:r>
+        <w:rPr>
+          <w:highlight w:val="green"/>
+        </w:rPr>
+        <w:t>Страница «Помощь»</w:t>
+      </w:r>
+    </w:p>
+    <w:p>
+      <w:pPr>
+        <w:rPr>
+          <w:highlight w:val="green"/>
+        </w:rPr>
+      </w:pPr>
+    </w:p>
+    <w:p>
+      <w:r>
+        <w:rPr>
+          <w:highlight w:val="green"/>
+        </w:rPr>
+        <w:t xml:space="preserve">Список по типу </w:t>
+      </w:r>
+      <w:r>
+        <w:rPr>
+          <w:highlight w:val="green"/>
+          <w:lang w:val="en-US"/>
+        </w:rPr>
+        <w:t>Accordion</w:t>
+      </w:r>
+      <w:r>
+        <w:rPr>
+          <w:highlight w:val="green"/>
+        </w:rPr>
+        <w:t xml:space="preserve"> и форма обратной связи внизу (вот е</w:t>
+      </w:r>
+      <w:r>
+        <w:rPr>
+          <w:highlight w:val="green"/>
+        </w:rPr>
+        <w:t>ё бы нужно сверстать немного по-</w:t>
+      </w:r>
+      <w:r>
+        <w:rPr>
+          <w:highlight w:val="green"/>
+        </w:rPr>
+        <w:t xml:space="preserve">другому: выровнять элементы по ширине, предусмотреть </w:t>
+      </w:r>
+      <w:proofErr w:type="spellStart"/>
+      <w:r>
+        <w:rPr>
+          <w:highlight w:val="green"/>
+        </w:rPr>
+        <w:t>валидацию</w:t>
+      </w:r>
+      <w:proofErr w:type="spellEnd"/>
+      <w:r>
+        <w:rPr>
+          <w:highlight w:val="green"/>
+        </w:rPr>
+        <w:t xml:space="preserve"> – можно прям стандартно как в </w:t>
+      </w:r>
+      <w:r>
+        <w:rPr>
+          <w:highlight w:val="green"/>
+          <w:lang w:val="en-US"/>
+        </w:rPr>
+        <w:t>bootstrap</w:t>
+      </w:r>
+      <w:r>
+        <w:rPr>
+          <w:highlight w:val="green"/>
+        </w:rPr>
         <w:t xml:space="preserve"> </w:t>
       </w:r>
-      <w:r>
-        <w:t>снизу.</w:t>
-      </w:r>
-    </w:p>
-    <w:p/>
-    <w:p>
-      <w:pPr>
-        <w:pStyle w:val="2"/>
-        <w:rPr>
-          <w:color w:val="000000" w:themeColor="text1"/>
-        </w:rPr>
-      </w:pPr>
-      <w:r>
-        <w:rPr>
-          <w:color w:val="000000" w:themeColor="text1"/>
-          <w:highlight w:val="green"/>
-        </w:rPr>
-        <w:t xml:space="preserve">Страница </w:t>
-      </w:r>
-      <w:r>
-        <w:rPr>
-          <w:color w:val="000000" w:themeColor="text1"/>
-          <w:highlight w:val="green"/>
-        </w:rPr>
-        <w:t>«</w:t>
-      </w:r>
-      <w:r>
-        <w:rPr>
-          <w:color w:val="000000" w:themeColor="text1"/>
-          <w:highlight w:val="green"/>
-        </w:rPr>
-        <w:t>О компании»</w:t>
-      </w:r>
-    </w:p>
-    <w:p/>
-    <w:p>
-      <w:r>
-        <w:t>Просто пример контентной страницы – стандартный хедер и футер и какой-то текст между ними.</w:t>
-      </w:r>
-    </w:p>
-    <w:p/>
-    <w:p>
-      <w:pPr>
-        <w:pStyle w:val="2"/>
-        <w:rPr>
-          <w:color w:val="000000" w:themeColor="text1"/>
-        </w:rPr>
-      </w:pPr>
-      <w:r>
-        <w:rPr>
-          <w:color w:val="000000" w:themeColor="text1"/>
-          <w:highlight w:val="green"/>
-        </w:rPr>
-        <w:t>Страница «Контакты»</w:t>
-      </w:r>
-    </w:p>
-    <w:p/>
-    <w:p>
-      <w:r>
-        <w:t xml:space="preserve">По сути тоже контентная страница, но с </w:t>
-      </w:r>
       <w:proofErr w:type="spellStart"/>
       <w:r>
-        <w:t>яндекс</w:t>
+        <w:rPr>
+          <w:highlight w:val="green"/>
+        </w:rPr>
+        <w:t>застилить</w:t>
       </w:r>
       <w:proofErr w:type="spellEnd"/>
       <w:r>
-        <w:t>-картой и в 2 столбца пока хватает ширины.</w:t>
-      </w:r>
-    </w:p>
-    <w:p/>
-    <w:p>
-      <w:pPr>
-        <w:pStyle w:val="2"/>
-      </w:pPr>
-      <w:r>
-        <w:t>Страница «Помощь»</w:t>
-      </w:r>
-    </w:p>
-    <w:p/>
-    <w:p>
-      <w:r>
-        <w:t xml:space="preserve">Список по типу </w:t>
-      </w:r>
-      <w:r>
-        <w:rPr>
-          <w:lang w:val="en-US"/>
-        </w:rPr>
-        <w:t>Accordion</w:t>
-      </w:r>
-      <w:r>
-        <w:t xml:space="preserve"> </w:t>
-      </w:r>
-      <w:r>
-        <w:t>и форма обратной связи внизу (вот е</w:t>
-      </w:r>
-      <w:r>
-        <w:t>ё бы нужно сверстать немного по-</w:t>
-      </w:r>
-      <w:r>
-        <w:t xml:space="preserve">другому: выровнять элементы по ширине, предусмотреть </w:t>
+        <w:rPr>
+          <w:highlight w:val="green"/>
+        </w:rPr>
+        <w:t xml:space="preserve"> кнопку</w:t>
+      </w:r>
+      <w:r>
+        <w:rPr>
+          <w:highlight w:val="green"/>
+        </w:rPr>
+        <w:t xml:space="preserve">, также </w:t>
+      </w:r>
+      <w:r>
+        <w:rPr>
+          <w:highlight w:val="green"/>
+          <w:lang w:val="en-US"/>
+        </w:rPr>
+        <w:t>select</w:t>
+      </w:r>
+      <w:r>
+        <w:rPr>
+          <w:highlight w:val="green"/>
+        </w:rPr>
+        <w:t xml:space="preserve"> лучше </w:t>
       </w:r>
       <w:proofErr w:type="spellStart"/>
       <w:r>
-        <w:t>валидацию</w:t>
+        <w:rPr>
+          <w:highlight w:val="green"/>
+        </w:rPr>
+        <w:t>застилисть</w:t>
       </w:r>
       <w:proofErr w:type="spellEnd"/>
       <w:r>
-        <w:t xml:space="preserve"> – можно прям стандартно как в </w:t>
-      </w:r>
-      <w:r>
-        <w:rPr>
-          <w:lang w:val="en-US"/>
-        </w:rPr>
-        <w:t>bootstrap</w:t>
-      </w:r>
-      <w:r>
-        <w:t xml:space="preserve"> </w:t>
-      </w:r>
-      <w:proofErr w:type="spellStart"/>
-      <w:r>
-        <w:t>застилит</w:t>
+        <w:rPr>
+          <w:highlight w:val="green"/>
+        </w:rPr>
+        <w:t xml:space="preserve"> также как в списке заказов</w:t>
+      </w:r>
+      <w:r>
+        <w:rPr>
+          <w:highlight w:val="green"/>
+        </w:rPr>
+        <w:t>).</w:t>
       </w:r>
       <w:bookmarkStart w:id="0" w:name="_GoBack"/>
       <w:bookmarkEnd w:id="0"/>
-      <w:r>
-        <w:t>ь</w:t>
-      </w:r>
-      <w:proofErr w:type="spellEnd"/>
-      <w:r>
-        <w:t xml:space="preserve"> кнопку</w:t>
-      </w:r>
-      <w:r>
-        <w:t xml:space="preserve">, также </w:t>
-      </w:r>
-      <w:r>
-        <w:rPr>
-          <w:lang w:val="en-US"/>
-        </w:rPr>
-        <w:t>select</w:t>
-      </w:r>
-      <w:r>
-        <w:t xml:space="preserve"> </w:t>
-      </w:r>
-      <w:r>
-        <w:t xml:space="preserve">лучше </w:t>
-      </w:r>
-      <w:proofErr w:type="spellStart"/>
-      <w:r>
-        <w:t>застилисть</w:t>
-      </w:r>
-      <w:proofErr w:type="spellEnd"/>
-      <w:r>
-        <w:t xml:space="preserve"> также как в списке заказов</w:t>
-      </w:r>
-      <w:r>
-        <w:t>).</w:t>
-      </w:r>
     </w:p>
     <w:p>
       <w:proofErr w:type="spellStart"/>
@@ -4194,7 +4744,7 @@
 </file>
 
 <file path=customXml/itemProps1.xml><?xml version="1.0" encoding="utf-8"?>
-<ds:datastoreItem xmlns:ds="http://schemas.openxmlformats.org/officeDocument/2006/customXml" ds:itemID="{037ADDE8-A6A0-45DF-9B05-C3A32DC26926}">
+<ds:datastoreItem xmlns:ds="http://schemas.openxmlformats.org/officeDocument/2006/customXml" ds:itemID="{A49CE337-6A43-4EC7-95EE-5754CE011C3E}">
   <ds:schemaRefs>
     <ds:schemaRef ds:uri="http://schemas.openxmlformats.org/officeDocument/2006/bibliography"/>
   </ds:schemaRefs>

</xml_diff>